<commit_message>
smol ones+ piton 11th
</commit_message>
<xml_diff>
--- a/bazzza/PR_6.docx
+++ b/bazzza/PR_6.docx
@@ -865,8 +865,18 @@
                 <w:sz w:val="24"/>
                 <w:szCs w:val="24"/>
               </w:rPr>
-              <w:t>Морозов Д.В.</w:t>
+              <w:t xml:space="preserve">Морозов </w:t>
             </w:r>
+            <w:proofErr w:type="gramStart"/>
+            <w:r>
+              <w:rPr>
+                <w:rFonts w:eastAsia="SimSun" w:cs="Times New Roman"/>
+                <w:sz w:val="24"/>
+                <w:szCs w:val="24"/>
+              </w:rPr>
+              <w:t>Д.В.</w:t>
+            </w:r>
+            <w:proofErr w:type="gramEnd"/>
           </w:p>
           <w:p>
             <w:pPr>
@@ -976,13 +986,23 @@
                 <w:szCs w:val="24"/>
               </w:rPr>
             </w:pPr>
+            <w:proofErr w:type="gramStart"/>
             <w:r>
               <w:rPr>
                 <w:rFonts w:eastAsia="SimSun" w:cs="Times New Roman"/>
                 <w:sz w:val="24"/>
                 <w:szCs w:val="24"/>
               </w:rPr>
-              <w:t>« __ » _______ 202</w:t>
+              <w:t>« __ »</w:t>
+            </w:r>
+            <w:proofErr w:type="gramEnd"/>
+            <w:r>
+              <w:rPr>
+                <w:rFonts w:eastAsia="SimSun" w:cs="Times New Roman"/>
+                <w:sz w:val="24"/>
+                <w:szCs w:val="24"/>
+              </w:rPr>
+              <w:t xml:space="preserve"> _______ 202</w:t>
             </w:r>
             <w:r>
               <w:rPr>
@@ -1053,6 +1073,7 @@
                 <w:szCs w:val="24"/>
               </w:rPr>
             </w:pPr>
+            <w:proofErr w:type="gramStart"/>
             <w:r>
               <w:rPr>
                 <w:rFonts w:eastAsia="SimSun" w:cs="Times New Roman"/>
@@ -1076,7 +1097,16 @@
                 <w:sz w:val="24"/>
                 <w:szCs w:val="24"/>
               </w:rPr>
-              <w:t xml:space="preserve"> » _______ 202</w:t>
+              <w:t xml:space="preserve"> »</w:t>
+            </w:r>
+            <w:proofErr w:type="gramEnd"/>
+            <w:r>
+              <w:rPr>
+                <w:rFonts w:eastAsia="SimSun" w:cs="Times New Roman"/>
+                <w:sz w:val="24"/>
+                <w:szCs w:val="24"/>
+              </w:rPr>
+              <w:t xml:space="preserve"> _______ 202</w:t>
             </w:r>
             <w:r>
               <w:rPr>
@@ -1650,7 +1680,15 @@
         <w:t xml:space="preserve"> </w:t>
       </w:r>
       <w:r>
-        <w:t xml:space="preserve">схему данных в ChartDB (https://chartdb.mirea.dev/). </w:t>
+        <w:t xml:space="preserve">схему данных в </w:t>
+      </w:r>
+      <w:proofErr w:type="spellStart"/>
+      <w:r>
+        <w:t>ChartDB</w:t>
+      </w:r>
+      <w:proofErr w:type="spellEnd"/>
+      <w:r>
+        <w:t xml:space="preserve"> (https://chartdb.mirea.dev/). </w:t>
       </w:r>
       <w:r>
         <w:t>И приведите к 3 нормальной форме.</w:t>
@@ -1767,7 +1805,11 @@
         <w:pStyle w:val="afd"/>
       </w:pPr>
       <w:r>
-        <w:t xml:space="preserve">Рисунок 1 – </w:t>
+        <w:t xml:space="preserve">Рисунок 1 </w:t>
+      </w:r>
+      <w:proofErr w:type="gramStart"/>
+      <w:r>
+        <w:t xml:space="preserve">– </w:t>
       </w:r>
       <w:r>
         <w:t xml:space="preserve"> </w:t>
@@ -1775,6 +1817,7 @@
       <w:r>
         <w:t>Физическая</w:t>
       </w:r>
+      <w:proofErr w:type="gramEnd"/>
       <w:r>
         <w:t xml:space="preserve"> схема данных </w:t>
       </w:r>
@@ -1899,9 +1942,11 @@
       <w:r>
         <w:t xml:space="preserve"> в </w:t>
       </w:r>
+      <w:proofErr w:type="spellStart"/>
       <w:r>
         <w:t>ChartDB</w:t>
       </w:r>
+      <w:proofErr w:type="spellEnd"/>
       <w:r>
         <w:t>.</w:t>
       </w:r>

</xml_diff>